<commit_message>
Proof read and cleaned report
</commit_message>
<xml_diff>
--- a/aql_project_report/Multi-Depot Green Vehicle Routing Problem.docx
+++ b/aql_project_report/Multi-Depot Green Vehicle Routing Problem.docx
@@ -39,7 +39,7 @@
     <w:p>
       <w:pPr>
         <w:pStyle w:val="Body"/>
-        <w:spacing w:line="276" w:lineRule="auto"/>
+        <w:spacing w:after="0" w:line="276" w:lineRule="auto"/>
         <w:jc w:val="center"/>
         <w:rPr>
           <w:rFonts w:ascii="Times New Roman" w:eastAsia="Times New Roman" w:hAnsi="Times New Roman" w:cs="Times New Roman"/>
@@ -52,7 +52,7 @@
     </w:p>
     <w:tbl>
       <w:tblPr>
-        <w:tblW w:w="9016" w:type="dxa"/>
+        <w:tblW w:w="6010" w:type="dxa"/>
         <w:jc w:val="center"/>
         <w:tblBorders>
           <w:top w:val="single" w:sz="8" w:space="0" w:color="FFFFFF"/>
@@ -69,7 +69,6 @@
       <w:tblGrid>
         <w:gridCol w:w="3005"/>
         <w:gridCol w:w="3005"/>
-        <w:gridCol w:w="3006"/>
       </w:tblGrid>
       <w:tr>
         <w:trPr>
@@ -96,14 +95,12 @@
           <w:p>
             <w:pPr>
               <w:pStyle w:val="Body"/>
-              <w:spacing w:line="276" w:lineRule="auto"/>
+              <w:spacing w:after="0" w:line="240" w:lineRule="auto"/>
               <w:jc w:val="center"/>
               <w:rPr>
-                <w:rFonts w:ascii="Times New Roman" w:eastAsia="Times New Roman" w:hAnsi="Times New Roman" w:cs="Times New Roman"/>
+                <w:rFonts w:ascii="Times New Roman" w:hAnsi="Times New Roman" w:cs="Times New Roman"/>
                 <w:b/>
                 <w:bCs/>
-                <w:sz w:val="18"/>
-                <w:szCs w:val="18"/>
               </w:rPr>
             </w:pPr>
             <w:r>
@@ -111,28 +108,36 @@
                 <w:rFonts w:ascii="Times New Roman" w:hAnsi="Times New Roman" w:cs="Times New Roman"/>
                 <w:b/>
                 <w:bCs/>
-                <w:sz w:val="18"/>
-                <w:szCs w:val="18"/>
               </w:rPr>
-              <w:t>Frank Acquaye</w:t>
+              <w:t xml:space="preserve">Frank </w:t>
             </w:r>
+            <w:proofErr w:type="spellStart"/>
+            <w:r>
+              <w:rPr>
+                <w:rFonts w:ascii="Times New Roman" w:hAnsi="Times New Roman" w:cs="Times New Roman"/>
+                <w:b/>
+                <w:bCs/>
+              </w:rPr>
+              <w:t>Acquaye</w:t>
+            </w:r>
+            <w:proofErr w:type="spellEnd"/>
           </w:p>
           <w:p>
             <w:pPr>
               <w:pStyle w:val="Body"/>
-              <w:spacing w:after="0" w:line="276" w:lineRule="auto"/>
+              <w:spacing w:after="0" w:line="240" w:lineRule="auto"/>
               <w:jc w:val="center"/>
               <w:rPr>
                 <w:rFonts w:ascii="Times New Roman" w:eastAsia="Times New Roman" w:hAnsi="Times New Roman" w:cs="Times New Roman"/>
-                <w:sz w:val="18"/>
-                <w:szCs w:val="18"/>
+                <w:sz w:val="20"/>
+                <w:szCs w:val="20"/>
               </w:rPr>
             </w:pPr>
             <w:r>
               <w:rPr>
                 <w:rFonts w:ascii="Times New Roman" w:hAnsi="Times New Roman" w:cs="Times New Roman"/>
-                <w:sz w:val="18"/>
-                <w:szCs w:val="18"/>
+                <w:sz w:val="20"/>
+                <w:szCs w:val="20"/>
               </w:rPr>
               <w:t>Faculty of Computer Science, HSE</w:t>
             </w:r>
@@ -140,17 +145,19 @@
           <w:p>
             <w:pPr>
               <w:pStyle w:val="Body"/>
-              <w:spacing w:after="0" w:line="276" w:lineRule="auto"/>
+              <w:spacing w:after="0" w:line="240" w:lineRule="auto"/>
               <w:jc w:val="center"/>
               <w:rPr>
                 <w:rFonts w:ascii="Times New Roman" w:hAnsi="Times New Roman" w:cs="Times New Roman"/>
+                <w:sz w:val="20"/>
+                <w:szCs w:val="20"/>
               </w:rPr>
             </w:pPr>
             <w:r>
               <w:rPr>
                 <w:rFonts w:ascii="Times New Roman" w:hAnsi="Times New Roman" w:cs="Times New Roman"/>
-                <w:sz w:val="18"/>
-                <w:szCs w:val="18"/>
+                <w:sz w:val="20"/>
+                <w:szCs w:val="20"/>
               </w:rPr>
               <w:t>fakvey@edu.hse.ru</w:t>
             </w:r>
@@ -176,14 +183,12 @@
           <w:p>
             <w:pPr>
               <w:pStyle w:val="Body"/>
-              <w:spacing w:after="0" w:line="276" w:lineRule="auto"/>
+              <w:spacing w:after="0" w:line="240" w:lineRule="auto"/>
               <w:jc w:val="center"/>
               <w:rPr>
                 <w:rFonts w:ascii="Times New Roman" w:eastAsia="Times New Roman" w:hAnsi="Times New Roman" w:cs="Times New Roman"/>
                 <w:b/>
                 <w:bCs/>
-                <w:sz w:val="18"/>
-                <w:szCs w:val="18"/>
               </w:rPr>
             </w:pPr>
             <w:r>
@@ -191,8 +196,6 @@
                 <w:rFonts w:ascii="Times New Roman" w:hAnsi="Times New Roman" w:cs="Times New Roman"/>
                 <w:b/>
                 <w:bCs/>
-                <w:sz w:val="18"/>
-                <w:szCs w:val="18"/>
               </w:rPr>
               <w:t>Elie Wanko</w:t>
             </w:r>
@@ -200,33 +203,19 @@
           <w:p>
             <w:pPr>
               <w:pStyle w:val="Body"/>
-              <w:spacing w:after="0" w:line="276" w:lineRule="auto"/>
+              <w:spacing w:after="0" w:line="240" w:lineRule="auto"/>
               <w:jc w:val="center"/>
               <w:rPr>
                 <w:rFonts w:ascii="Times New Roman" w:eastAsia="Times New Roman" w:hAnsi="Times New Roman" w:cs="Times New Roman"/>
-                <w:b/>
-                <w:bCs/>
-                <w:sz w:val="18"/>
-                <w:szCs w:val="18"/>
-              </w:rPr>
-            </w:pPr>
-          </w:p>
-          <w:p>
-            <w:pPr>
-              <w:pStyle w:val="Body"/>
-              <w:spacing w:after="0" w:line="276" w:lineRule="auto"/>
-              <w:jc w:val="center"/>
-              <w:rPr>
-                <w:rFonts w:ascii="Times New Roman" w:eastAsia="Times New Roman" w:hAnsi="Times New Roman" w:cs="Times New Roman"/>
-                <w:sz w:val="18"/>
-                <w:szCs w:val="18"/>
+                <w:sz w:val="20"/>
+                <w:szCs w:val="20"/>
               </w:rPr>
             </w:pPr>
             <w:r>
               <w:rPr>
                 <w:rFonts w:ascii="Times New Roman" w:hAnsi="Times New Roman" w:cs="Times New Roman"/>
-                <w:sz w:val="18"/>
-                <w:szCs w:val="18"/>
+                <w:sz w:val="20"/>
+                <w:szCs w:val="20"/>
               </w:rPr>
               <w:t>Faculty of Computer Science, HSE</w:t>
             </w:r>
@@ -234,113 +223,21 @@
           <w:p>
             <w:pPr>
               <w:pStyle w:val="Body"/>
-              <w:spacing w:after="0" w:line="276" w:lineRule="auto"/>
+              <w:spacing w:after="0" w:line="240" w:lineRule="auto"/>
               <w:jc w:val="center"/>
               <w:rPr>
                 <w:rFonts w:ascii="Times New Roman" w:hAnsi="Times New Roman" w:cs="Times New Roman"/>
+                <w:sz w:val="20"/>
+                <w:szCs w:val="20"/>
               </w:rPr>
             </w:pPr>
             <w:r>
               <w:rPr>
                 <w:rFonts w:ascii="Times New Roman" w:hAnsi="Times New Roman" w:cs="Times New Roman"/>
-                <w:sz w:val="18"/>
-                <w:szCs w:val="18"/>
+                <w:sz w:val="20"/>
+                <w:szCs w:val="20"/>
               </w:rPr>
               <w:t>evankopokhdi@edu.hse.ru</w:t>
-            </w:r>
-          </w:p>
-        </w:tc>
-        <w:tc>
-          <w:tcPr>
-            <w:tcW w:w="3006" w:type="dxa"/>
-            <w:tcBorders>
-              <w:top w:val="nil"/>
-              <w:left w:val="nil"/>
-              <w:bottom w:val="nil"/>
-              <w:right w:val="nil"/>
-            </w:tcBorders>
-            <w:shd w:val="clear" w:color="auto" w:fill="auto"/>
-            <w:tcMar>
-              <w:top w:w="80" w:type="dxa"/>
-              <w:left w:w="80" w:type="dxa"/>
-              <w:bottom w:w="80" w:type="dxa"/>
-              <w:right w:w="80" w:type="dxa"/>
-            </w:tcMar>
-          </w:tcPr>
-          <w:p>
-            <w:pPr>
-              <w:pStyle w:val="Body"/>
-              <w:spacing w:after="0" w:line="276" w:lineRule="auto"/>
-              <w:jc w:val="center"/>
-              <w:rPr>
-                <w:rFonts w:ascii="Times New Roman" w:eastAsia="Times New Roman" w:hAnsi="Times New Roman" w:cs="Times New Roman"/>
-                <w:b/>
-                <w:bCs/>
-                <w:sz w:val="18"/>
-                <w:szCs w:val="18"/>
-              </w:rPr>
-            </w:pPr>
-            <w:r>
-              <w:rPr>
-                <w:rFonts w:ascii="Times New Roman" w:hAnsi="Times New Roman" w:cs="Times New Roman"/>
-                <w:b/>
-                <w:bCs/>
-                <w:sz w:val="18"/>
-                <w:szCs w:val="18"/>
-              </w:rPr>
-              <w:t>Samira Nasrin</w:t>
-            </w:r>
-          </w:p>
-          <w:p>
-            <w:pPr>
-              <w:pStyle w:val="Body"/>
-              <w:spacing w:after="0" w:line="276" w:lineRule="auto"/>
-              <w:jc w:val="center"/>
-              <w:rPr>
-                <w:rFonts w:ascii="Times New Roman" w:eastAsia="Times New Roman" w:hAnsi="Times New Roman" w:cs="Times New Roman"/>
-                <w:b/>
-                <w:bCs/>
-                <w:sz w:val="18"/>
-                <w:szCs w:val="18"/>
-              </w:rPr>
-            </w:pPr>
-          </w:p>
-          <w:p>
-            <w:pPr>
-              <w:pStyle w:val="Body"/>
-              <w:spacing w:after="0" w:line="276" w:lineRule="auto"/>
-              <w:jc w:val="center"/>
-              <w:rPr>
-                <w:rFonts w:ascii="Times New Roman" w:eastAsia="Times New Roman" w:hAnsi="Times New Roman" w:cs="Times New Roman"/>
-                <w:sz w:val="18"/>
-                <w:szCs w:val="18"/>
-              </w:rPr>
-            </w:pPr>
-            <w:r>
-              <w:rPr>
-                <w:rFonts w:ascii="Times New Roman" w:hAnsi="Times New Roman" w:cs="Times New Roman"/>
-                <w:sz w:val="18"/>
-                <w:szCs w:val="18"/>
-              </w:rPr>
-              <w:t>Faculty of Computer Science, HSE</w:t>
-            </w:r>
-          </w:p>
-          <w:p>
-            <w:pPr>
-              <w:pStyle w:val="Body"/>
-              <w:spacing w:after="0" w:line="276" w:lineRule="auto"/>
-              <w:jc w:val="center"/>
-              <w:rPr>
-                <w:rFonts w:ascii="Times New Roman" w:hAnsi="Times New Roman" w:cs="Times New Roman"/>
-              </w:rPr>
-            </w:pPr>
-            <w:r>
-              <w:rPr>
-                <w:rFonts w:ascii="Times New Roman" w:hAnsi="Times New Roman" w:cs="Times New Roman"/>
-                <w:sz w:val="18"/>
-                <w:szCs w:val="18"/>
-              </w:rPr>
-              <w:t>snasrin@edu.hse.ru</w:t>
             </w:r>
           </w:p>
         </w:tc>
@@ -445,7 +342,7 @@
           <w:sz w:val="24"/>
           <w:szCs w:val="24"/>
         </w:rPr>
-        <w:t>Capacitated Green Vehicle Routing Problem (</w:t>
+        <w:t>Green Vehicle Routing Problem (</w:t>
       </w:r>
       <w:r>
         <w:rPr>
@@ -461,7 +358,39 @@
           <w:sz w:val="24"/>
           <w:szCs w:val="24"/>
         </w:rPr>
-        <w:t xml:space="preserve">CGVRP). Our proposed solution is a variant of the Capacitated Green Vehicle Routing Problem (CGVRP), here we are considering a situation where we have </w:t>
+        <w:t>GVRP). Our proposed solution is a variant of the Capacitated Green Vehicle Routing Problem (</w:t>
+      </w:r>
+      <w:r>
+        <w:rPr>
+          <w:rFonts w:ascii="Times New Roman" w:eastAsia="Times New Roman" w:hAnsi="Times New Roman" w:cs="Times New Roman"/>
+          <w:sz w:val="24"/>
+          <w:szCs w:val="24"/>
+        </w:rPr>
+        <w:t>C</w:t>
+      </w:r>
+      <w:r>
+        <w:rPr>
+          <w:rFonts w:ascii="Times New Roman" w:eastAsia="Times New Roman" w:hAnsi="Times New Roman" w:cs="Times New Roman"/>
+          <w:sz w:val="24"/>
+          <w:szCs w:val="24"/>
+        </w:rPr>
+        <w:t xml:space="preserve">GVRP), </w:t>
+      </w:r>
+      <w:r>
+        <w:rPr>
+          <w:rFonts w:ascii="Times New Roman" w:eastAsia="Times New Roman" w:hAnsi="Times New Roman" w:cs="Times New Roman"/>
+          <w:sz w:val="24"/>
+          <w:szCs w:val="24"/>
+        </w:rPr>
+        <w:t xml:space="preserve">but </w:t>
+      </w:r>
+      <w:r>
+        <w:rPr>
+          <w:rFonts w:ascii="Times New Roman" w:eastAsia="Times New Roman" w:hAnsi="Times New Roman" w:cs="Times New Roman"/>
+          <w:sz w:val="24"/>
+          <w:szCs w:val="24"/>
+        </w:rPr>
+        <w:t xml:space="preserve">here we are considering a situation where we have </w:t>
       </w:r>
       <w:r>
         <w:rPr>
@@ -493,7 +422,55 @@
           <w:sz w:val="24"/>
           <w:szCs w:val="24"/>
         </w:rPr>
-        <w:t xml:space="preserve">. We consider a situation in which distributors who are used to conventionally powered vehicles are faced with the daunting task of managing a fleet of both traditional </w:t>
+        <w:t xml:space="preserve">. We </w:t>
+      </w:r>
+      <w:r>
+        <w:rPr>
+          <w:rFonts w:ascii="Times New Roman" w:eastAsia="Times New Roman" w:hAnsi="Times New Roman" w:cs="Times New Roman"/>
+          <w:sz w:val="24"/>
+          <w:szCs w:val="24"/>
+        </w:rPr>
+        <w:t xml:space="preserve">then </w:t>
+      </w:r>
+      <w:r>
+        <w:rPr>
+          <w:rFonts w:ascii="Times New Roman" w:eastAsia="Times New Roman" w:hAnsi="Times New Roman" w:cs="Times New Roman"/>
+          <w:sz w:val="24"/>
+          <w:szCs w:val="24"/>
+        </w:rPr>
+        <w:t xml:space="preserve">consider a situation in which distributors who are used to conventionally powered vehicles </w:t>
+      </w:r>
+      <w:r>
+        <w:rPr>
+          <w:rFonts w:ascii="Times New Roman" w:eastAsia="Times New Roman" w:hAnsi="Times New Roman" w:cs="Times New Roman"/>
+          <w:sz w:val="24"/>
+          <w:szCs w:val="24"/>
+        </w:rPr>
+        <w:t xml:space="preserve">and want to gradually replace them with </w:t>
+      </w:r>
+      <w:r>
+        <w:rPr>
+          <w:rFonts w:ascii="Times New Roman" w:eastAsia="Times New Roman" w:hAnsi="Times New Roman" w:cs="Times New Roman"/>
+          <w:sz w:val="24"/>
+          <w:szCs w:val="24"/>
+        </w:rPr>
+        <w:t>Alternative Fuel-powered vehicles (AFVs)</w:t>
+      </w:r>
+      <w:r>
+        <w:rPr>
+          <w:rFonts w:ascii="Times New Roman" w:eastAsia="Times New Roman" w:hAnsi="Times New Roman" w:cs="Times New Roman"/>
+          <w:sz w:val="24"/>
+          <w:szCs w:val="24"/>
+        </w:rPr>
+        <w:t xml:space="preserve">. They </w:t>
+      </w:r>
+      <w:r>
+        <w:rPr>
+          <w:rFonts w:ascii="Times New Roman" w:eastAsia="Times New Roman" w:hAnsi="Times New Roman" w:cs="Times New Roman"/>
+          <w:sz w:val="24"/>
+          <w:szCs w:val="24"/>
+        </w:rPr>
+        <w:t xml:space="preserve">are faced with the daunting task of managing a fleet of both traditional </w:t>
       </w:r>
       <w:r>
         <w:rPr>
@@ -525,7 +502,103 @@
           <w:sz w:val="24"/>
           <w:szCs w:val="24"/>
         </w:rPr>
-        <w:t xml:space="preserve"> vehicles. Alternative Fuel-powered vehicles (AFVs) start from the existing warehouses, serve customers and, at the end of the day, return to the original warehouses. The limited travel distance before </w:t>
+        <w:t xml:space="preserve"> vehicles. AFVs start from the existing warehouses, serve customers and, at the end of the day, return to the original warehouses</w:t>
+      </w:r>
+      <w:r>
+        <w:rPr>
+          <w:rFonts w:ascii="Times New Roman" w:eastAsia="Times New Roman" w:hAnsi="Times New Roman" w:cs="Times New Roman"/>
+          <w:sz w:val="24"/>
+          <w:szCs w:val="24"/>
+        </w:rPr>
+        <w:t xml:space="preserve"> which serve as the only point of </w:t>
+      </w:r>
+      <w:r>
+        <w:rPr>
+          <w:rFonts w:ascii="Times New Roman" w:eastAsia="Times New Roman" w:hAnsi="Times New Roman" w:cs="Times New Roman"/>
+          <w:sz w:val="24"/>
+          <w:szCs w:val="24"/>
+        </w:rPr>
+        <w:t xml:space="preserve">Alternative Fuel-powered </w:t>
+      </w:r>
+      <w:r>
+        <w:rPr>
+          <w:rFonts w:ascii="Times New Roman" w:eastAsia="Times New Roman" w:hAnsi="Times New Roman" w:cs="Times New Roman"/>
+          <w:sz w:val="24"/>
+          <w:szCs w:val="24"/>
+        </w:rPr>
+        <w:t>Stations</w:t>
+      </w:r>
+      <w:r>
+        <w:rPr>
+          <w:rFonts w:ascii="Times New Roman" w:eastAsia="Times New Roman" w:hAnsi="Times New Roman" w:cs="Times New Roman"/>
+          <w:sz w:val="24"/>
+          <w:szCs w:val="24"/>
+        </w:rPr>
+        <w:t xml:space="preserve"> (</w:t>
+      </w:r>
+      <w:r>
+        <w:rPr>
+          <w:rFonts w:ascii="Times New Roman" w:eastAsia="Times New Roman" w:hAnsi="Times New Roman" w:cs="Times New Roman"/>
+          <w:sz w:val="24"/>
+          <w:szCs w:val="24"/>
+        </w:rPr>
+        <w:t>AF</w:t>
+      </w:r>
+      <w:r>
+        <w:rPr>
+          <w:rFonts w:ascii="Times New Roman" w:eastAsia="Times New Roman" w:hAnsi="Times New Roman" w:cs="Times New Roman"/>
+          <w:sz w:val="24"/>
+          <w:szCs w:val="24"/>
+        </w:rPr>
+        <w:t>S</w:t>
+      </w:r>
+      <w:r>
+        <w:rPr>
+          <w:rFonts w:ascii="Times New Roman" w:eastAsia="Times New Roman" w:hAnsi="Times New Roman" w:cs="Times New Roman"/>
+          <w:sz w:val="24"/>
+          <w:szCs w:val="24"/>
+        </w:rPr>
+        <w:t xml:space="preserve">s) </w:t>
+      </w:r>
+      <w:r>
+        <w:rPr>
+          <w:rFonts w:ascii="Times New Roman" w:eastAsia="Times New Roman" w:hAnsi="Times New Roman" w:cs="Times New Roman"/>
+          <w:sz w:val="24"/>
+          <w:szCs w:val="24"/>
+        </w:rPr>
+        <w:t>for recharge</w:t>
+      </w:r>
+      <w:r>
+        <w:rPr>
+          <w:rFonts w:ascii="Times New Roman" w:eastAsia="Times New Roman" w:hAnsi="Times New Roman" w:cs="Times New Roman"/>
+          <w:sz w:val="24"/>
+          <w:szCs w:val="24"/>
+        </w:rPr>
+        <w:t xml:space="preserve">. The limited travel distance </w:t>
+      </w:r>
+      <w:r>
+        <w:rPr>
+          <w:rFonts w:ascii="Times New Roman" w:eastAsia="Times New Roman" w:hAnsi="Times New Roman" w:cs="Times New Roman"/>
+          <w:sz w:val="24"/>
+          <w:szCs w:val="24"/>
+        </w:rPr>
+        <w:t>of</w:t>
+      </w:r>
+      <w:r>
+        <w:rPr>
+          <w:rFonts w:ascii="Times New Roman" w:eastAsia="Times New Roman" w:hAnsi="Times New Roman" w:cs="Times New Roman"/>
+          <w:sz w:val="24"/>
+          <w:szCs w:val="24"/>
+        </w:rPr>
+        <w:t xml:space="preserve"> AFVs </w:t>
+      </w:r>
+      <w:r>
+        <w:rPr>
+          <w:rFonts w:ascii="Times New Roman" w:eastAsia="Times New Roman" w:hAnsi="Times New Roman" w:cs="Times New Roman"/>
+          <w:sz w:val="24"/>
+          <w:szCs w:val="24"/>
+        </w:rPr>
+        <w:t xml:space="preserve">before </w:t>
       </w:r>
       <w:r>
         <w:rPr>
@@ -541,7 +614,7 @@
           <w:sz w:val="24"/>
           <w:szCs w:val="24"/>
         </w:rPr>
-        <w:t xml:space="preserve"> of AFVs forces them to function within a limited range especially if the distributor does not have the means of providing multiple </w:t>
+        <w:t xml:space="preserve"> forces them to function within a limited range especially if the distributor does not have the means of providing multiple </w:t>
       </w:r>
       <w:r>
         <w:rPr>
@@ -970,7 +1043,23 @@
           <w:sz w:val="24"/>
           <w:szCs w:val="24"/>
         </w:rPr>
-        <w:t xml:space="preserve">. Hence these distributors often have vehicles that use traditional fuel and vehicles that use alternate fuel. Our goal is therefore to produce an </w:t>
+        <w:t>. Hence these distributors often have vehicles that use traditional fuel and vehicles that use alternate fuel</w:t>
+      </w:r>
+      <w:r>
+        <w:rPr>
+          <w:rFonts w:ascii="Times New Roman" w:eastAsia="Times New Roman" w:hAnsi="Times New Roman" w:cs="Times New Roman"/>
+          <w:sz w:val="24"/>
+          <w:szCs w:val="24"/>
+        </w:rPr>
+        <w:t xml:space="preserve"> to be able to keep up with their main service offerings</w:t>
+      </w:r>
+      <w:r>
+        <w:rPr>
+          <w:rFonts w:ascii="Times New Roman" w:eastAsia="Times New Roman" w:hAnsi="Times New Roman" w:cs="Times New Roman"/>
+          <w:sz w:val="24"/>
+          <w:szCs w:val="24"/>
+        </w:rPr>
+        <w:t xml:space="preserve">. Our goal is therefore to produce an </w:t>
       </w:r>
       <w:r>
         <w:rPr>
@@ -1012,6 +1101,18 @@
         </w:rPr>
         <w:t xml:space="preserve"> vehicles and minimizes the distribution paths of traditional vehicles all this while ensuring that the total demand for services/products is met.</w:t>
       </w:r>
+    </w:p>
+    <w:p>
+      <w:pPr>
+        <w:pStyle w:val="Body"/>
+        <w:spacing w:after="0" w:line="276" w:lineRule="auto"/>
+        <w:jc w:val="both"/>
+        <w:rPr>
+          <w:rFonts w:ascii="Times New Roman" w:hAnsi="Times New Roman" w:cs="Times New Roman"/>
+          <w:sz w:val="24"/>
+          <w:szCs w:val="24"/>
+        </w:rPr>
+      </w:pPr>
     </w:p>
     <w:p>
       <w:pPr>
@@ -1271,36 +1372,24 @@
     </w:p>
     <w:p>
       <w:pPr>
+        <w:pStyle w:val="Heading1"/>
+        <w:rPr>
+          <w:rFonts w:cs="Times New Roman"/>
+        </w:rPr>
+      </w:pPr>
+      <w:r>
+        <w:rPr>
+          <w:rFonts w:cs="Times New Roman"/>
+        </w:rPr>
+        <w:t>Literature Review</w:t>
+      </w:r>
+    </w:p>
+    <w:p>
+      <w:pPr>
         <w:pStyle w:val="Body"/>
         <w:spacing w:after="0" w:line="276" w:lineRule="auto"/>
         <w:jc w:val="both"/>
         <w:rPr>
-          <w:rFonts w:ascii="Times New Roman" w:eastAsia="Times New Roman" w:hAnsi="Times New Roman" w:cs="Times New Roman"/>
-          <w:sz w:val="24"/>
-          <w:szCs w:val="24"/>
-        </w:rPr>
-      </w:pPr>
-    </w:p>
-    <w:p>
-      <w:pPr>
-        <w:pStyle w:val="Heading1"/>
-        <w:rPr>
-          <w:rFonts w:cs="Times New Roman"/>
-        </w:rPr>
-      </w:pPr>
-      <w:r>
-        <w:rPr>
-          <w:rFonts w:cs="Times New Roman"/>
-        </w:rPr>
-        <w:t>Literature Review</w:t>
-      </w:r>
-    </w:p>
-    <w:p>
-      <w:pPr>
-        <w:pStyle w:val="Body"/>
-        <w:spacing w:after="0" w:line="276" w:lineRule="auto"/>
-        <w:jc w:val="both"/>
-        <w:rPr>
           <w:rFonts w:ascii="Times New Roman" w:hAnsi="Times New Roman" w:cs="Times New Roman"/>
           <w:sz w:val="24"/>
           <w:szCs w:val="24"/>
@@ -1535,6 +1624,122 @@
         <w:spacing w:line="276" w:lineRule="auto"/>
         <w:jc w:val="both"/>
         <w:rPr>
+          <w:rFonts w:ascii="Times New Roman" w:hAnsi="Times New Roman" w:cs="Times New Roman"/>
+          <w:sz w:val="24"/>
+          <w:szCs w:val="24"/>
+        </w:rPr>
+      </w:pPr>
+      <w:r>
+        <w:rPr>
+          <w:rFonts w:ascii="Times New Roman" w:hAnsi="Times New Roman" w:cs="Times New Roman"/>
+          <w:sz w:val="24"/>
+          <w:szCs w:val="24"/>
+        </w:rPr>
+        <w:tab/>
+      </w:r>
+      <w:r>
+        <w:rPr>
+          <w:rFonts w:ascii="Times New Roman" w:hAnsi="Times New Roman" w:cs="Times New Roman"/>
+          <w:sz w:val="24"/>
+          <w:szCs w:val="24"/>
+        </w:rPr>
+        <w:t xml:space="preserve">With our variant of the </w:t>
+      </w:r>
+      <w:r>
+        <w:rPr>
+          <w:rFonts w:ascii="Times New Roman" w:hAnsi="Times New Roman" w:cs="Times New Roman"/>
+          <w:sz w:val="24"/>
+          <w:szCs w:val="24"/>
+        </w:rPr>
+        <w:t>MD</w:t>
+      </w:r>
+      <w:r>
+        <w:rPr>
+          <w:rFonts w:ascii="Times New Roman" w:hAnsi="Times New Roman" w:cs="Times New Roman"/>
+          <w:sz w:val="24"/>
+          <w:szCs w:val="24"/>
+        </w:rPr>
+        <w:t>GVRP</w:t>
+      </w:r>
+      <w:r>
+        <w:rPr>
+          <w:rFonts w:ascii="Times New Roman" w:hAnsi="Times New Roman" w:cs="Times New Roman"/>
+          <w:sz w:val="24"/>
+          <w:szCs w:val="24"/>
+        </w:rPr>
+        <w:t>,</w:t>
+      </w:r>
+      <w:r>
+        <w:rPr>
+          <w:rFonts w:ascii="Times New Roman" w:hAnsi="Times New Roman" w:cs="Times New Roman"/>
+          <w:sz w:val="24"/>
+          <w:szCs w:val="24"/>
+        </w:rPr>
+        <w:t xml:space="preserve"> the distributor has a set of Green Vehicles and a set of Conventional Vehicles. The challenge however is the limited travel distance of Green Vehicles before needing to recharge. </w:t>
+      </w:r>
+      <w:r>
+        <w:rPr>
+          <w:rFonts w:ascii="Times New Roman" w:hAnsi="Times New Roman" w:cs="Times New Roman"/>
+          <w:sz w:val="24"/>
+          <w:szCs w:val="24"/>
+        </w:rPr>
+        <w:t xml:space="preserve">The objective of the problem </w:t>
+      </w:r>
+      <w:r>
+        <w:rPr>
+          <w:rFonts w:ascii="Times New Roman" w:hAnsi="Times New Roman" w:cs="Times New Roman"/>
+          <w:sz w:val="24"/>
+          <w:szCs w:val="24"/>
+        </w:rPr>
+        <w:t xml:space="preserve">is </w:t>
+      </w:r>
+      <w:r>
+        <w:rPr>
+          <w:rFonts w:ascii="Times New Roman" w:hAnsi="Times New Roman" w:cs="Times New Roman"/>
+          <w:sz w:val="24"/>
+          <w:szCs w:val="24"/>
+        </w:rPr>
+        <w:t>while maximizing the overall usage of AFVs</w:t>
+      </w:r>
+      <w:r>
+        <w:rPr>
+          <w:rFonts w:ascii="Times New Roman" w:hAnsi="Times New Roman" w:cs="Times New Roman"/>
+          <w:sz w:val="24"/>
+          <w:szCs w:val="24"/>
+        </w:rPr>
+        <w:t xml:space="preserve">, we </w:t>
+      </w:r>
+      <w:r>
+        <w:rPr>
+          <w:rFonts w:ascii="Times New Roman" w:hAnsi="Times New Roman" w:cs="Times New Roman"/>
+          <w:sz w:val="24"/>
+          <w:szCs w:val="24"/>
+        </w:rPr>
+        <w:t>are minimizing the total carbon emissions of operating all vehicles.</w:t>
+      </w:r>
+      <w:r>
+        <w:rPr>
+          <w:rFonts w:ascii="Times New Roman" w:hAnsi="Times New Roman" w:cs="Times New Roman"/>
+          <w:sz w:val="24"/>
+          <w:szCs w:val="24"/>
+        </w:rPr>
+        <w:t xml:space="preserve"> </w:t>
+      </w:r>
+      <w:r>
+        <w:rPr>
+          <w:rFonts w:ascii="Times New Roman" w:hAnsi="Times New Roman" w:cs="Times New Roman"/>
+          <w:sz w:val="24"/>
+          <w:szCs w:val="24"/>
+        </w:rPr>
+        <w:t xml:space="preserve">Although in conventional literature </w:t>
+      </w:r>
+    </w:p>
+    <w:p>
+      <w:pPr>
+        <w:pStyle w:val="Body"/>
+        <w:spacing w:line="276" w:lineRule="auto"/>
+        <w:jc w:val="both"/>
+        <w:rPr>
           <w:rFonts w:ascii="Times New Roman" w:eastAsia="Times New Roman" w:hAnsi="Times New Roman" w:cs="Times New Roman"/>
           <w:b/>
           <w:bCs/>
@@ -1542,94 +1747,6 @@
           <w:szCs w:val="24"/>
         </w:rPr>
       </w:pPr>
-      <w:r>
-        <w:rPr>
-          <w:rFonts w:ascii="Times New Roman" w:hAnsi="Times New Roman" w:cs="Times New Roman"/>
-          <w:sz w:val="24"/>
-          <w:szCs w:val="24"/>
-        </w:rPr>
-        <w:tab/>
-      </w:r>
-      <w:r>
-        <w:rPr>
-          <w:rFonts w:ascii="Times New Roman" w:hAnsi="Times New Roman" w:cs="Times New Roman"/>
-          <w:sz w:val="24"/>
-          <w:szCs w:val="24"/>
-        </w:rPr>
-        <w:t xml:space="preserve">With our variant of the </w:t>
-      </w:r>
-      <w:r>
-        <w:rPr>
-          <w:rFonts w:ascii="Times New Roman" w:hAnsi="Times New Roman" w:cs="Times New Roman"/>
-          <w:sz w:val="24"/>
-          <w:szCs w:val="24"/>
-        </w:rPr>
-        <w:t>MD</w:t>
-      </w:r>
-      <w:r>
-        <w:rPr>
-          <w:rFonts w:ascii="Times New Roman" w:hAnsi="Times New Roman" w:cs="Times New Roman"/>
-          <w:sz w:val="24"/>
-          <w:szCs w:val="24"/>
-        </w:rPr>
-        <w:t xml:space="preserve">CGVRP the distributor has a set of Green Vehicles and a set of Conventional Vehicles. The challenge however is the limited travel distance of Green Vehicles before needing to recharge. </w:t>
-      </w:r>
-      <w:r>
-        <w:rPr>
-          <w:rFonts w:ascii="Times New Roman" w:hAnsi="Times New Roman" w:cs="Times New Roman"/>
-          <w:sz w:val="24"/>
-          <w:szCs w:val="24"/>
-        </w:rPr>
-        <w:t>The objective of the problem while maximizing the overall usage of AFVs where are minimizing the total carbon emissions of operating all vehicles.</w:t>
-      </w:r>
-      <w:r>
-        <w:rPr>
-          <w:rFonts w:ascii="Times New Roman" w:hAnsi="Times New Roman" w:cs="Times New Roman"/>
-          <w:sz w:val="24"/>
-          <w:szCs w:val="24"/>
-        </w:rPr>
-        <w:t xml:space="preserve"> </w:t>
-      </w:r>
-      <w:r>
-        <w:rPr>
-          <w:rFonts w:ascii="Times New Roman" w:hAnsi="Times New Roman" w:cs="Times New Roman"/>
-          <w:sz w:val="24"/>
-          <w:szCs w:val="24"/>
-        </w:rPr>
-        <w:t xml:space="preserve">Although in conventional literature Green Vehicles are known as AFV’s we </w:t>
-      </w:r>
-      <w:r>
-        <w:rPr>
-          <w:rFonts w:ascii="Times New Roman" w:hAnsi="Times New Roman" w:cs="Times New Roman"/>
-          <w:sz w:val="24"/>
-          <w:szCs w:val="24"/>
-        </w:rPr>
-        <w:t>be using both terms interchangeably</w:t>
-      </w:r>
-      <w:r>
-        <w:rPr>
-          <w:rFonts w:ascii="Times New Roman" w:hAnsi="Times New Roman" w:cs="Times New Roman"/>
-          <w:sz w:val="24"/>
-          <w:szCs w:val="24"/>
-        </w:rPr>
-        <w:t xml:space="preserve"> for this study. </w:t>
-      </w:r>
-      <w:r>
-        <w:rPr>
-          <w:rFonts w:ascii="Times New Roman" w:hAnsi="Times New Roman" w:cs="Times New Roman"/>
-          <w:sz w:val="24"/>
-          <w:szCs w:val="24"/>
-        </w:rPr>
-        <w:t>Also,</w:t>
-      </w:r>
-      <w:r>
-        <w:rPr>
-          <w:rFonts w:ascii="Times New Roman" w:hAnsi="Times New Roman" w:cs="Times New Roman"/>
-          <w:sz w:val="24"/>
-          <w:szCs w:val="24"/>
-        </w:rPr>
-        <w:t xml:space="preserve"> we shall represent our Conventional Vehicles as (CV).</w:t>
-      </w:r>
     </w:p>
     <w:p>
       <w:pPr>
@@ -1674,6 +1791,72 @@
               <w:right w:val="nil"/>
             </w:tcBorders>
           </w:tcPr>
+          <w:p>
+            <w:pPr>
+              <w:pStyle w:val="ListParagraph"/>
+              <w:pBdr>
+                <w:top w:val="none" w:sz="0" w:space="0" w:color="auto"/>
+                <w:left w:val="none" w:sz="0" w:space="0" w:color="auto"/>
+                <w:bottom w:val="none" w:sz="0" w:space="0" w:color="auto"/>
+                <w:right w:val="none" w:sz="0" w:space="0" w:color="auto"/>
+                <w:between w:val="none" w:sz="0" w:space="0" w:color="auto"/>
+                <w:bar w:val="none" w:sz="0" w:color="auto"/>
+              </w:pBdr>
+              <w:rPr>
+                <w:rFonts w:ascii="Times New Roman" w:eastAsia="Times New Roman" w:hAnsi="Times New Roman" w:cs="Times New Roman"/>
+                <w:i/>
+              </w:rPr>
+            </w:pPr>
+            <m:oMath>
+              <m:r>
+                <m:rPr>
+                  <m:sty m:val="bi"/>
+                </m:rPr>
+                <w:rPr>
+                  <w:rFonts w:ascii="Cambria Math" w:eastAsia="Times New Roman" w:hAnsi="Cambria Math" w:cs="Times New Roman"/>
+                </w:rPr>
+                <m:t>D</m:t>
+              </m:r>
+            </m:oMath>
+            <w:r>
+              <w:rPr>
+                <w:rFonts w:ascii="Times New Roman" w:eastAsia="Times New Roman" w:hAnsi="Times New Roman" w:cs="Times New Roman"/>
+                <w:b/>
+                <w:bCs/>
+                <w:i/>
+              </w:rPr>
+              <w:t xml:space="preserve">  = </w:t>
+            </w:r>
+            <w:r>
+              <w:rPr>
+                <w:rFonts w:ascii="Times New Roman" w:eastAsia="Times New Roman" w:hAnsi="Times New Roman" w:cs="Times New Roman"/>
+                <w:i/>
+              </w:rPr>
+              <w:t>set</w:t>
+            </w:r>
+            <w:r>
+              <w:rPr>
+                <w:rFonts w:ascii="Times New Roman" w:eastAsia="Times New Roman" w:hAnsi="Times New Roman" w:cs="Times New Roman"/>
+                <w:i/>
+              </w:rPr>
+              <w:t xml:space="preserve"> of depots</w:t>
+            </w:r>
+            <w:r>
+              <w:rPr>
+                <w:rFonts w:ascii="Times New Roman" w:eastAsia="Times New Roman" w:hAnsi="Times New Roman" w:cs="Times New Roman"/>
+                <w:i/>
+              </w:rPr>
+              <w:t xml:space="preserve">, with </w:t>
+            </w:r>
+            <m:oMath>
+              <m:r>
+                <w:rPr>
+                  <w:rFonts w:ascii="Cambria Math" w:eastAsia="Times New Roman" w:hAnsi="Cambria Math" w:cs="Times New Roman"/>
+                </w:rPr>
+                <m:t>D={1, 2,…, d}</m:t>
+              </m:r>
+            </m:oMath>
+          </w:p>
           <w:p>
             <w:pPr>
               <w:pStyle w:val="ListParagraph"/>
@@ -1742,25 +1925,24 @@
                 <w:rPr>
                   <w:rFonts w:ascii="Cambria Math" w:eastAsia="Times New Roman" w:hAnsi="Cambria Math" w:cs="Times New Roman"/>
                 </w:rPr>
-                <m:t>n</m:t>
+                <m:t>N</m:t>
               </m:r>
             </m:oMath>
             <w:r>
               <w:rPr>
                 <w:rFonts w:ascii="Times New Roman" w:eastAsia="Times New Roman" w:hAnsi="Times New Roman" w:cs="Times New Roman"/>
-                <w:b/>
-                <w:bCs/>
                 <w:i/>
               </w:rPr>
-              <w:t xml:space="preserve">  = </w:t>
+              <w:t xml:space="preserve"> = set of clients, with </w:t>
             </w:r>
-            <w:r>
-              <w:rPr>
-                <w:rFonts w:ascii="Times New Roman" w:eastAsia="Times New Roman" w:hAnsi="Times New Roman" w:cs="Times New Roman"/>
-                <w:i/>
-              </w:rPr>
-              <w:t>the number of clients</w:t>
-            </w:r>
+            <m:oMath>
+              <m:r>
+                <w:rPr>
+                  <w:rFonts w:ascii="Cambria Math" w:eastAsia="Times New Roman" w:hAnsi="Cambria Math" w:cs="Times New Roman"/>
+                </w:rPr>
+                <m:t>N={1,2,...,n}</m:t>
+              </m:r>
+            </m:oMath>
           </w:p>
           <w:p>
             <w:pPr>
@@ -1786,24 +1968,25 @@
                 <w:rPr>
                   <w:rFonts w:ascii="Cambria Math" w:eastAsia="Times New Roman" w:hAnsi="Cambria Math" w:cs="Times New Roman"/>
                 </w:rPr>
-                <m:t>N</m:t>
+                <m:t>n</m:t>
               </m:r>
             </m:oMath>
             <w:r>
               <w:rPr>
                 <w:rFonts w:ascii="Times New Roman" w:eastAsia="Times New Roman" w:hAnsi="Times New Roman" w:cs="Times New Roman"/>
+                <w:b/>
+                <w:bCs/>
                 <w:i/>
               </w:rPr>
-              <w:t xml:space="preserve"> = set of clients, with </w:t>
+              <w:t xml:space="preserve">  = </w:t>
             </w:r>
-            <m:oMath>
-              <m:r>
-                <w:rPr>
-                  <w:rFonts w:ascii="Cambria Math" w:eastAsia="Times New Roman" w:hAnsi="Cambria Math" w:cs="Times New Roman"/>
-                </w:rPr>
-                <m:t>N={1,2,...,n}</m:t>
-              </m:r>
-            </m:oMath>
+            <w:r>
+              <w:rPr>
+                <w:rFonts w:ascii="Times New Roman" w:eastAsia="Times New Roman" w:hAnsi="Times New Roman" w:cs="Times New Roman"/>
+                <w:i/>
+              </w:rPr>
+              <w:t>the number of clients</w:t>
+            </w:r>
           </w:p>
           <w:p>
             <w:pPr>
@@ -2981,18 +3164,6 @@
     </w:tbl>
     <w:p>
       <w:pPr>
-        <w:pStyle w:val="ListParagraph"/>
-        <w:spacing w:line="276" w:lineRule="auto"/>
-        <w:ind w:left="0"/>
-        <w:rPr>
-          <w:rFonts w:ascii="Times New Roman" w:eastAsia="Times New Roman" w:hAnsi="Times New Roman" w:cs="Times New Roman"/>
-          <w:sz w:val="24"/>
-          <w:szCs w:val="24"/>
-        </w:rPr>
-      </w:pPr>
-    </w:p>
-    <w:p>
-      <w:pPr>
         <w:pStyle w:val="Heading2"/>
         <w:numPr>
           <w:ilvl w:val="0"/>
@@ -3063,7 +3234,23 @@
           <w:sz w:val="24"/>
           <w:szCs w:val="24"/>
         </w:rPr>
-        <w:t xml:space="preserve">. The task here is to decide whether for given multiset </w:t>
+        <w:t>. The task here is to decide whether for given</w:t>
+      </w:r>
+      <w:r>
+        <w:rPr>
+          <w:rFonts w:ascii="Times New Roman" w:hAnsi="Times New Roman" w:cs="Times New Roman"/>
+          <w:sz w:val="24"/>
+          <w:szCs w:val="24"/>
+        </w:rPr>
+        <w:t xml:space="preserve"> </w:t>
+      </w:r>
+      <w:r>
+        <w:rPr>
+          <w:rFonts w:ascii="Times New Roman" w:hAnsi="Times New Roman" w:cs="Times New Roman"/>
+          <w:sz w:val="24"/>
+          <w:szCs w:val="24"/>
+        </w:rPr>
+        <w:t xml:space="preserve">set </w:t>
       </w:r>
       <w:r>
         <w:rPr>
@@ -3075,11 +3262,19 @@
       </w:r>
       <w:r>
         <w:rPr>
-          <w:rFonts w:ascii="Times New Roman" w:hAnsi="Times New Roman" w:cs="Times New Roman"/>
-          <w:sz w:val="24"/>
-          <w:szCs w:val="24"/>
-        </w:rPr>
-        <w:t xml:space="preserve">  of customers, it can be partitioned into two or more subsets  </w:t>
+          <w:rFonts w:ascii="Cambria Math" w:hAnsi="Cambria Math" w:cs="Cambria Math"/>
+          <w:sz w:val="24"/>
+          <w:szCs w:val="24"/>
+        </w:rPr>
+        <w:t xml:space="preserve"> </w:t>
+      </w:r>
+      <w:r>
+        <w:rPr>
+          <w:rFonts w:ascii="Times New Roman" w:hAnsi="Times New Roman" w:cs="Times New Roman"/>
+          <w:sz w:val="24"/>
+          <w:szCs w:val="24"/>
+        </w:rPr>
+        <w:t xml:space="preserve">of customers, it can be partitioned into two or more subsets  </w:t>
       </w:r>
       <m:oMath>
         <m:sSub>
@@ -3227,17 +3422,60 @@
           <w:bdr w:val="none" w:sz="0" w:space="0" w:color="auto"/>
           <w:lang w:val="en-CM"/>
         </w:rPr>
-        <w:t>Step 1:</w:t>
-      </w:r>
-      <w:r>
-        <w:rPr>
-          <w:rFonts w:ascii="Times New Roman" w:eastAsia="Times New Roman" w:hAnsi="Times New Roman" w:cs="Times New Roman"/>
+        <w:t xml:space="preserve">Step </w:t>
+      </w:r>
+      <w:r>
+        <w:rPr>
+          <w:rFonts w:ascii="Times New Roman" w:eastAsia="Times New Roman" w:hAnsi="Times New Roman" w:cs="Times New Roman"/>
+          <w:b/>
+          <w:bCs/>
+          <w:sz w:val="24"/>
+          <w:szCs w:val="24"/>
+          <w:bdr w:val="none" w:sz="0" w:space="0" w:color="auto"/>
+        </w:rPr>
+        <w:t>1</w:t>
+      </w:r>
+      <w:r>
+        <w:rPr>
+          <w:rFonts w:ascii="Times New Roman" w:eastAsia="Times New Roman" w:hAnsi="Times New Roman" w:cs="Times New Roman"/>
+          <w:b/>
+          <w:bCs/>
           <w:sz w:val="24"/>
           <w:szCs w:val="24"/>
           <w:bdr w:val="none" w:sz="0" w:space="0" w:color="auto"/>
           <w:lang w:val="en-CM"/>
         </w:rPr>
-        <w:t> Divide all customers into borderline and non-borderline customers.</w:t>
+        <w:t>:</w:t>
+      </w:r>
+      <w:r>
+        <w:rPr>
+          <w:rFonts w:ascii="Times New Roman" w:eastAsia="Times New Roman" w:hAnsi="Times New Roman" w:cs="Times New Roman"/>
+          <w:sz w:val="24"/>
+          <w:szCs w:val="24"/>
+          <w:bdr w:val="none" w:sz="0" w:space="0" w:color="auto"/>
+          <w:lang w:val="en-CM"/>
+        </w:rPr>
+        <w:t xml:space="preserve"> Assign </w:t>
+      </w:r>
+      <w:r>
+        <w:rPr>
+          <w:rFonts w:ascii="Times New Roman" w:eastAsia="Times New Roman" w:hAnsi="Times New Roman" w:cs="Times New Roman"/>
+          <w:sz w:val="24"/>
+          <w:szCs w:val="24"/>
+          <w:bdr w:val="none" w:sz="0" w:space="0" w:color="auto"/>
+          <w:lang w:val="en-CM"/>
+        </w:rPr>
+        <w:t>all customers</w:t>
+      </w:r>
+      <w:r>
+        <w:rPr>
+          <w:rFonts w:ascii="Times New Roman" w:eastAsia="Times New Roman" w:hAnsi="Times New Roman" w:cs="Times New Roman"/>
+          <w:sz w:val="24"/>
+          <w:szCs w:val="24"/>
+          <w:bdr w:val="none" w:sz="0" w:space="0" w:color="auto"/>
+          <w:lang w:val="en-CM"/>
+        </w:rPr>
+        <w:t xml:space="preserve"> to their nearest depot.</w:t>
       </w:r>
     </w:p>
     <w:p>
@@ -3263,24 +3501,32 @@
           <w:bdr w:val="none" w:sz="0" w:space="0" w:color="auto"/>
           <w:lang w:val="en-CM"/>
         </w:rPr>
-        <w:t>Step 2:</w:t>
-      </w:r>
-      <w:r>
-        <w:rPr>
-          <w:rFonts w:ascii="Times New Roman" w:eastAsia="Times New Roman" w:hAnsi="Times New Roman" w:cs="Times New Roman"/>
+        <w:t xml:space="preserve">Step </w:t>
+      </w:r>
+      <w:r>
+        <w:rPr>
+          <w:rFonts w:ascii="Times New Roman" w:eastAsia="Times New Roman" w:hAnsi="Times New Roman" w:cs="Times New Roman"/>
+          <w:b/>
+          <w:bCs/>
+          <w:sz w:val="24"/>
+          <w:szCs w:val="24"/>
+          <w:bdr w:val="none" w:sz="0" w:space="0" w:color="auto"/>
+        </w:rPr>
+        <w:t>2</w:t>
+      </w:r>
+      <w:r>
+        <w:rPr>
+          <w:rFonts w:ascii="Times New Roman" w:eastAsia="Times New Roman" w:hAnsi="Times New Roman" w:cs="Times New Roman"/>
+          <w:b/>
+          <w:bCs/>
           <w:sz w:val="24"/>
           <w:szCs w:val="24"/>
           <w:bdr w:val="none" w:sz="0" w:space="0" w:color="auto"/>
           <w:lang w:val="en-CM"/>
         </w:rPr>
-        <w:t> Assign all non-borderline customers to their nearest depot.</w:t>
-      </w:r>
-    </w:p>
-    <w:p>
-      <w:pPr>
-        <w:pStyle w:val="Body"/>
-        <w:spacing w:line="240" w:lineRule="auto"/>
-        <w:jc w:val="both"/>
+        <w:t>:</w:t>
+      </w:r>
+      <w:r>
         <w:rPr>
           <w:rFonts w:ascii="Times New Roman" w:eastAsia="Times New Roman" w:hAnsi="Times New Roman" w:cs="Times New Roman"/>
           <w:sz w:val="24"/>
@@ -3288,18 +3534,17 @@
           <w:bdr w:val="none" w:sz="0" w:space="0" w:color="auto"/>
           <w:lang w:val="en-CM"/>
         </w:rPr>
-      </w:pPr>
-      <w:r>
-        <w:rPr>
-          <w:rFonts w:ascii="Times New Roman" w:eastAsia="Times New Roman" w:hAnsi="Times New Roman" w:cs="Times New Roman"/>
-          <w:b/>
-          <w:bCs/>
+        <w:t xml:space="preserve"> Generate a GVRP route for each depot and </w:t>
+      </w:r>
+      <w:r>
+        <w:rPr>
+          <w:rFonts w:ascii="Times New Roman" w:eastAsia="Times New Roman" w:hAnsi="Times New Roman" w:cs="Times New Roman"/>
           <w:sz w:val="24"/>
           <w:szCs w:val="24"/>
           <w:bdr w:val="none" w:sz="0" w:space="0" w:color="auto"/>
           <w:lang w:val="en-CM"/>
         </w:rPr>
-        <w:t>Step 3:</w:t>
+        <w:t>associated customers</w:t>
       </w:r>
       <w:r>
         <w:rPr>
@@ -3309,7 +3554,7 @@
           <w:bdr w:val="none" w:sz="0" w:space="0" w:color="auto"/>
           <w:lang w:val="en-CM"/>
         </w:rPr>
-        <w:t> Generate a GVRP route for each depot and associated non-borderline customers as follows.</w:t>
+        <w:t xml:space="preserve"> as follows.</w:t>
       </w:r>
     </w:p>
     <w:p>
@@ -3339,17 +3584,99 @@
           <w:bdr w:val="none" w:sz="0" w:space="0" w:color="auto"/>
           <w:lang w:val="en-CM"/>
         </w:rPr>
-        <w:t>Step 3.1:</w:t>
-      </w:r>
-      <w:r>
-        <w:rPr>
-          <w:rFonts w:ascii="Times New Roman" w:eastAsia="Times New Roman" w:hAnsi="Times New Roman" w:cs="Times New Roman"/>
+        <w:t xml:space="preserve">Step </w:t>
+      </w:r>
+      <w:r>
+        <w:rPr>
+          <w:rFonts w:ascii="Times New Roman" w:eastAsia="Times New Roman" w:hAnsi="Times New Roman" w:cs="Times New Roman"/>
+          <w:b/>
+          <w:bCs/>
+          <w:sz w:val="24"/>
+          <w:szCs w:val="24"/>
+          <w:bdr w:val="none" w:sz="0" w:space="0" w:color="auto"/>
+        </w:rPr>
+        <w:t>2</w:t>
+      </w:r>
+      <w:r>
+        <w:rPr>
+          <w:rFonts w:ascii="Times New Roman" w:eastAsia="Times New Roman" w:hAnsi="Times New Roman" w:cs="Times New Roman"/>
+          <w:b/>
+          <w:bCs/>
           <w:sz w:val="24"/>
           <w:szCs w:val="24"/>
           <w:bdr w:val="none" w:sz="0" w:space="0" w:color="auto"/>
           <w:lang w:val="en-CM"/>
         </w:rPr>
-        <w:t> Generate TSP (Travelling salesman problem) routes based on nearest neighbor criteria (NNC) (Gutin, Yeo, and Zverovich, 2002) for non-borderline customers is associated with a depot.</w:t>
+        <w:t>.1:</w:t>
+      </w:r>
+      <w:r>
+        <w:rPr>
+          <w:rFonts w:ascii="Times New Roman" w:eastAsia="Times New Roman" w:hAnsi="Times New Roman" w:cs="Times New Roman"/>
+          <w:sz w:val="24"/>
+          <w:szCs w:val="24"/>
+          <w:bdr w:val="none" w:sz="0" w:space="0" w:color="auto"/>
+          <w:lang w:val="en-CM"/>
+        </w:rPr>
+        <w:t xml:space="preserve"> Generate </w:t>
+      </w:r>
+      <w:r>
+        <w:rPr>
+          <w:rFonts w:ascii="Times New Roman" w:eastAsia="Times New Roman" w:hAnsi="Times New Roman" w:cs="Times New Roman"/>
+          <w:sz w:val="24"/>
+          <w:szCs w:val="24"/>
+          <w:bdr w:val="none" w:sz="0" w:space="0" w:color="auto"/>
+          <w:lang w:val="en-CM"/>
+        </w:rPr>
+        <w:t xml:space="preserve">GVRP </w:t>
+      </w:r>
+      <w:r>
+        <w:rPr>
+          <w:rFonts w:ascii="Times New Roman" w:eastAsia="Times New Roman" w:hAnsi="Times New Roman" w:cs="Times New Roman"/>
+          <w:sz w:val="24"/>
+          <w:szCs w:val="24"/>
+          <w:bdr w:val="none" w:sz="0" w:space="0" w:color="auto"/>
+          <w:lang w:val="en-CM"/>
+        </w:rPr>
+        <w:t xml:space="preserve">routes based on nearest </w:t>
+      </w:r>
+      <w:r>
+        <w:rPr>
+          <w:rFonts w:ascii="Times New Roman" w:eastAsia="Times New Roman" w:hAnsi="Times New Roman" w:cs="Times New Roman"/>
+          <w:sz w:val="24"/>
+          <w:szCs w:val="24"/>
+          <w:bdr w:val="none" w:sz="0" w:space="0" w:color="auto"/>
+          <w:lang w:val="en-CM"/>
+        </w:rPr>
+        <w:t>neighbour</w:t>
+      </w:r>
+      <w:r>
+        <w:rPr>
+          <w:rFonts w:ascii="Times New Roman" w:eastAsia="Times New Roman" w:hAnsi="Times New Roman" w:cs="Times New Roman"/>
+          <w:sz w:val="24"/>
+          <w:szCs w:val="24"/>
+          <w:bdr w:val="none" w:sz="0" w:space="0" w:color="auto"/>
+          <w:lang w:val="en-CM"/>
+        </w:rPr>
+        <w:t xml:space="preserve"> criteria (NNC</w:t>
+      </w:r>
+      <w:r>
+        <w:rPr>
+          <w:rFonts w:ascii="Times New Roman" w:eastAsia="Times New Roman" w:hAnsi="Times New Roman" w:cs="Times New Roman"/>
+          <w:sz w:val="24"/>
+          <w:szCs w:val="24"/>
+          <w:bdr w:val="none" w:sz="0" w:space="0" w:color="auto"/>
+        </w:rPr>
+        <w:t>)</w:t>
+      </w:r>
+      <w:r>
+        <w:rPr>
+          <w:rFonts w:ascii="Times New Roman" w:eastAsia="Times New Roman" w:hAnsi="Times New Roman" w:cs="Times New Roman"/>
+          <w:sz w:val="24"/>
+          <w:szCs w:val="24"/>
+          <w:bdr w:val="none" w:sz="0" w:space="0" w:color="auto"/>
+          <w:lang w:val="en-CM"/>
+        </w:rPr>
+        <w:t>.</w:t>
       </w:r>
     </w:p>
     <w:p>
@@ -3379,17 +3706,113 @@
           <w:bdr w:val="none" w:sz="0" w:space="0" w:color="auto"/>
           <w:lang w:val="en-CM"/>
         </w:rPr>
-        <w:t>Step 3.2:</w:t>
-      </w:r>
-      <w:r>
-        <w:rPr>
-          <w:rFonts w:ascii="Times New Roman" w:eastAsia="Times New Roman" w:hAnsi="Times New Roman" w:cs="Times New Roman"/>
+        <w:t xml:space="preserve">Step </w:t>
+      </w:r>
+      <w:r>
+        <w:rPr>
+          <w:rFonts w:ascii="Times New Roman" w:eastAsia="Times New Roman" w:hAnsi="Times New Roman" w:cs="Times New Roman"/>
+          <w:b/>
+          <w:bCs/>
+          <w:sz w:val="24"/>
+          <w:szCs w:val="24"/>
+          <w:bdr w:val="none" w:sz="0" w:space="0" w:color="auto"/>
+        </w:rPr>
+        <w:t>2</w:t>
+      </w:r>
+      <w:r>
+        <w:rPr>
+          <w:rFonts w:ascii="Times New Roman" w:eastAsia="Times New Roman" w:hAnsi="Times New Roman" w:cs="Times New Roman"/>
+          <w:b/>
+          <w:bCs/>
           <w:sz w:val="24"/>
           <w:szCs w:val="24"/>
           <w:bdr w:val="none" w:sz="0" w:space="0" w:color="auto"/>
           <w:lang w:val="en-CM"/>
         </w:rPr>
-        <w:t> Generate GVRP routes from the TSP routes for each depot.</w:t>
+        <w:t>.</w:t>
+      </w:r>
+      <w:r>
+        <w:rPr>
+          <w:rFonts w:ascii="Times New Roman" w:eastAsia="Times New Roman" w:hAnsi="Times New Roman" w:cs="Times New Roman"/>
+          <w:b/>
+          <w:bCs/>
+          <w:sz w:val="24"/>
+          <w:szCs w:val="24"/>
+          <w:bdr w:val="none" w:sz="0" w:space="0" w:color="auto"/>
+        </w:rPr>
+        <w:t>2</w:t>
+      </w:r>
+      <w:r>
+        <w:rPr>
+          <w:rFonts w:ascii="Times New Roman" w:eastAsia="Times New Roman" w:hAnsi="Times New Roman" w:cs="Times New Roman"/>
+          <w:b/>
+          <w:bCs/>
+          <w:sz w:val="24"/>
+          <w:szCs w:val="24"/>
+          <w:bdr w:val="none" w:sz="0" w:space="0" w:color="auto"/>
+          <w:lang w:val="en-CM"/>
+        </w:rPr>
+        <w:t>:</w:t>
+      </w:r>
+      <w:r>
+        <w:rPr>
+          <w:rFonts w:ascii="Times New Roman" w:eastAsia="Times New Roman" w:hAnsi="Times New Roman" w:cs="Times New Roman"/>
+          <w:sz w:val="24"/>
+          <w:szCs w:val="24"/>
+          <w:bdr w:val="none" w:sz="0" w:space="0" w:color="auto"/>
+          <w:lang w:val="en-CM"/>
+        </w:rPr>
+        <w:t xml:space="preserve"> Generate </w:t>
+      </w:r>
+      <w:r>
+        <w:rPr>
+          <w:rFonts w:ascii="Times New Roman" w:eastAsia="Times New Roman" w:hAnsi="Times New Roman" w:cs="Times New Roman"/>
+          <w:sz w:val="24"/>
+          <w:szCs w:val="24"/>
+          <w:bdr w:val="none" w:sz="0" w:space="0" w:color="auto"/>
+          <w:lang w:val="en-CM"/>
+        </w:rPr>
+        <w:t>TSP</w:t>
+      </w:r>
+      <w:r>
+        <w:rPr>
+          <w:rFonts w:ascii="Times New Roman" w:eastAsia="Times New Roman" w:hAnsi="Times New Roman" w:cs="Times New Roman"/>
+          <w:sz w:val="24"/>
+          <w:szCs w:val="24"/>
+          <w:bdr w:val="none" w:sz="0" w:space="0" w:color="auto"/>
+          <w:lang w:val="en-CM"/>
+        </w:rPr>
+        <w:t xml:space="preserve"> </w:t>
+      </w:r>
+      <w:r>
+        <w:rPr>
+          <w:rFonts w:ascii="Times New Roman" w:eastAsia="Times New Roman" w:hAnsi="Times New Roman" w:cs="Times New Roman"/>
+          <w:sz w:val="24"/>
+          <w:szCs w:val="24"/>
+          <w:bdr w:val="none" w:sz="0" w:space="0" w:color="auto"/>
+          <w:lang w:val="en-CM"/>
+        </w:rPr>
+        <w:t xml:space="preserve">routes from the </w:t>
+      </w:r>
+      <w:r>
+        <w:rPr>
+          <w:rFonts w:ascii="Times New Roman" w:eastAsia="Times New Roman" w:hAnsi="Times New Roman" w:cs="Times New Roman"/>
+          <w:sz w:val="24"/>
+          <w:szCs w:val="24"/>
+          <w:bdr w:val="none" w:sz="0" w:space="0" w:color="auto"/>
+          <w:lang w:val="en-CM"/>
+        </w:rPr>
+        <w:t xml:space="preserve">GVRP </w:t>
+      </w:r>
+      <w:r>
+        <w:rPr>
+          <w:rFonts w:ascii="Times New Roman" w:eastAsia="Times New Roman" w:hAnsi="Times New Roman" w:cs="Times New Roman"/>
+          <w:sz w:val="24"/>
+          <w:szCs w:val="24"/>
+          <w:bdr w:val="none" w:sz="0" w:space="0" w:color="auto"/>
+          <w:lang w:val="en-CM"/>
+        </w:rPr>
+        <w:t>routes for each depot.</w:t>
       </w:r>
     </w:p>
     <w:p>
@@ -3405,72 +3828,6 @@
           <w:lang w:val="en-CM"/>
         </w:rPr>
       </w:pPr>
-      <w:r>
-        <w:rPr>
-          <w:rFonts w:ascii="Times New Roman" w:eastAsia="Times New Roman" w:hAnsi="Times New Roman" w:cs="Times New Roman"/>
-          <w:b/>
-          <w:bCs/>
-          <w:sz w:val="24"/>
-          <w:szCs w:val="24"/>
-          <w:bdr w:val="none" w:sz="0" w:space="0" w:color="auto"/>
-          <w:lang w:val="en-CM"/>
-        </w:rPr>
-        <w:t>Step 4</w:t>
-      </w:r>
-      <w:r>
-        <w:rPr>
-          <w:rFonts w:ascii="Times New Roman" w:eastAsia="Times New Roman" w:hAnsi="Times New Roman" w:cs="Times New Roman"/>
-          <w:sz w:val="24"/>
-          <w:szCs w:val="24"/>
-          <w:bdr w:val="none" w:sz="0" w:space="0" w:color="auto"/>
-          <w:lang w:val="en-CM"/>
-        </w:rPr>
-        <w:t>: Insert the borderline customers into one of the GVRP routes based on the cheapest insertion criteria. If necessary, start a new trip to insert borderline customers.</w:t>
-      </w:r>
-    </w:p>
-    <w:p>
-      <w:pPr>
-        <w:pStyle w:val="Body"/>
-        <w:spacing w:line="240" w:lineRule="auto"/>
-        <w:jc w:val="both"/>
-        <w:rPr>
-          <w:rFonts w:ascii="Times New Roman" w:eastAsia="Times New Roman" w:hAnsi="Times New Roman" w:cs="Times New Roman"/>
-          <w:sz w:val="24"/>
-          <w:szCs w:val="24"/>
-          <w:bdr w:val="none" w:sz="0" w:space="0" w:color="auto"/>
-          <w:lang w:val="en-CM"/>
-        </w:rPr>
-      </w:pPr>
-      <w:r>
-        <w:rPr>
-          <w:rFonts w:ascii="Times New Roman" w:eastAsia="Times New Roman" w:hAnsi="Times New Roman" w:cs="Times New Roman"/>
-          <w:b/>
-          <w:bCs/>
-          <w:sz w:val="24"/>
-          <w:szCs w:val="24"/>
-          <w:bdr w:val="none" w:sz="0" w:space="0" w:color="auto"/>
-          <w:lang w:val="en-CM"/>
-        </w:rPr>
-        <w:t>Step 5:</w:t>
-      </w:r>
-      <w:r>
-        <w:rPr>
-          <w:rFonts w:ascii="Times New Roman" w:eastAsia="Times New Roman" w:hAnsi="Times New Roman" w:cs="Times New Roman"/>
-          <w:sz w:val="24"/>
-          <w:szCs w:val="24"/>
-          <w:bdr w:val="none" w:sz="0" w:space="0" w:color="auto"/>
-          <w:lang w:val="en-CM"/>
-        </w:rPr>
-        <w:t> Use MDGVRP local search for the MDGVRP solution to remove redundant nodes.</w:t>
-      </w:r>
-      <w:r>
-        <w:rPr>
-          <w:rFonts w:ascii="Times New Roman" w:eastAsia="Times New Roman" w:hAnsi="Times New Roman" w:cs="Times New Roman"/>
-          <w:sz w:val="24"/>
-          <w:szCs w:val="24"/>
-        </w:rPr>
-        <w:t xml:space="preserve"> </w:t>
-      </w:r>
     </w:p>
     <w:p>
       <w:pPr>
@@ -3573,9 +3930,9 @@
           <w:noProof/>
         </w:rPr>
         <w:drawing>
-          <wp:inline distT="0" distB="0" distL="0" distR="0" wp14:anchorId="3D2768EF" wp14:editId="468EA18D">
-            <wp:extent cx="3476625" cy="3333627"/>
-            <wp:effectExtent l="0" t="0" r="0" b="635"/>
+          <wp:inline distT="0" distB="0" distL="0" distR="0" wp14:anchorId="3D2768EF" wp14:editId="45248E94">
+            <wp:extent cx="4658848" cy="4467225"/>
+            <wp:effectExtent l="0" t="0" r="8890" b="0"/>
             <wp:docPr id="4" name="Picture 4"/>
             <wp:cNvGraphicFramePr>
               <a:graphicFrameLocks xmlns:a="http://schemas.openxmlformats.org/drawingml/2006/main" noChangeAspect="1"/>
@@ -3605,7 +3962,7 @@
                   <pic:spPr bwMode="auto">
                     <a:xfrm>
                       <a:off x="0" y="0"/>
-                      <a:ext cx="3487947" cy="3344484"/>
+                      <a:ext cx="4714873" cy="4520946"/>
                     </a:xfrm>
                     <a:prstGeom prst="rect">
                       <a:avLst/>
@@ -3850,7 +4207,7 @@
           <w:sz w:val="21"/>
           <w:szCs w:val="21"/>
         </w:rPr>
-        <w:t xml:space="preserve">Deplot </w:t>
+        <w:t xml:space="preserve">Depot </w:t>
       </w:r>
       <w:r>
         <w:rPr>
@@ -4069,7 +4426,7 @@
           <w:sz w:val="21"/>
           <w:szCs w:val="21"/>
         </w:rPr>
-        <w:t xml:space="preserve">Deplot </w:t>
+        <w:t xml:space="preserve">Depot </w:t>
       </w:r>
       <w:r>
         <w:rPr>
@@ -4567,12 +4924,14 @@
         </w:rPr>
         <w:t>e</w:t>
       </w:r>
+      <w:proofErr w:type="spellStart"/>
       <w:r>
         <w:rPr>
           <w:lang w:val="en-CM" w:eastAsia="en-CM"/>
         </w:rPr>
         <w:t>nviro</w:t>
       </w:r>
+      <w:proofErr w:type="spellEnd"/>
       <w:r>
         <w:rPr>
           <w:lang w:eastAsia="en-CM"/>
@@ -4663,11 +5022,19 @@
         </w:rPr>
         <w:t>ff</w:t>
       </w:r>
+      <w:proofErr w:type="spellStart"/>
       <w:r>
         <w:rPr>
           <w:lang w:val="en-CM" w:eastAsia="en-CM"/>
         </w:rPr>
-        <w:t xml:space="preserve">erent depots, serve customers, and, at the end, </w:t>
+        <w:t>erent</w:t>
+      </w:r>
+      <w:proofErr w:type="spellEnd"/>
+      <w:r>
+        <w:rPr>
+          <w:lang w:val="en-CM" w:eastAsia="en-CM"/>
+        </w:rPr>
+        <w:t xml:space="preserve"> depots, serve customers, and, at the end, </w:t>
       </w:r>
       <w:r>
         <w:rPr>
@@ -5016,8 +5383,34 @@
           <w:lang w:val="fr-FR"/>
         </w:rPr>
         <w:lastRenderedPageBreak/>
-        <w:t>Code Implementation:</w:t>
-      </w:r>
+        <w:t xml:space="preserve">Code </w:t>
+      </w:r>
+      <w:proofErr w:type="spellStart"/>
+      <w:proofErr w:type="gramStart"/>
+      <w:r>
+        <w:rPr>
+          <w:rFonts w:ascii="Times New Roman" w:hAnsi="Times New Roman" w:cs="Times New Roman"/>
+          <w:b/>
+          <w:bCs/>
+          <w:sz w:val="24"/>
+          <w:szCs w:val="24"/>
+          <w:lang w:val="fr-FR"/>
+        </w:rPr>
+        <w:t>Implementation</w:t>
+      </w:r>
+      <w:proofErr w:type="spellEnd"/>
+      <w:r>
+        <w:rPr>
+          <w:rFonts w:ascii="Times New Roman" w:hAnsi="Times New Roman" w:cs="Times New Roman"/>
+          <w:b/>
+          <w:bCs/>
+          <w:sz w:val="24"/>
+          <w:szCs w:val="24"/>
+          <w:lang w:val="fr-FR"/>
+        </w:rPr>
+        <w:t>:</w:t>
+      </w:r>
+      <w:proofErr w:type="gramEnd"/>
     </w:p>
     <w:p>
       <w:pPr>
@@ -5095,18 +5488,83 @@
           <w:rFonts w:ascii="Times New Roman" w:hAnsi="Times New Roman" w:cs="Times New Roman"/>
         </w:rPr>
       </w:pPr>
-      <w:r>
-        <w:rPr>
-          <w:rFonts w:ascii="Times New Roman" w:hAnsi="Times New Roman" w:cs="Times New Roman"/>
-        </w:rPr>
-        <w:t xml:space="preserve">Erdo˘gan, S.; Miller-Hooks, E. A green vehicle routing problem. </w:t>
-      </w:r>
+      <w:proofErr w:type="spellStart"/>
+      <w:r>
+        <w:rPr>
+          <w:rFonts w:ascii="Times New Roman" w:hAnsi="Times New Roman" w:cs="Times New Roman"/>
+        </w:rPr>
+        <w:t>Erdo˘gan</w:t>
+      </w:r>
+      <w:proofErr w:type="spellEnd"/>
+      <w:r>
+        <w:rPr>
+          <w:rFonts w:ascii="Times New Roman" w:hAnsi="Times New Roman" w:cs="Times New Roman"/>
+        </w:rPr>
+        <w:t xml:space="preserve">, S.; Miller-Hooks, E. A green vehicle routing problem. </w:t>
+      </w:r>
+      <w:proofErr w:type="spellStart"/>
       <w:r>
         <w:rPr>
           <w:rFonts w:ascii="Times New Roman" w:hAnsi="Times New Roman" w:cs="Times New Roman"/>
           <w:lang w:val="fr-FR"/>
         </w:rPr>
-        <w:t xml:space="preserve">Transp. Res. Part E Logist. Transp. </w:t>
+        <w:t>Transp</w:t>
+      </w:r>
+      <w:proofErr w:type="spellEnd"/>
+      <w:r>
+        <w:rPr>
+          <w:rFonts w:ascii="Times New Roman" w:hAnsi="Times New Roman" w:cs="Times New Roman"/>
+          <w:lang w:val="fr-FR"/>
+        </w:rPr>
+        <w:t xml:space="preserve">. </w:t>
+      </w:r>
+      <w:proofErr w:type="spellStart"/>
+      <w:r>
+        <w:rPr>
+          <w:rFonts w:ascii="Times New Roman" w:hAnsi="Times New Roman" w:cs="Times New Roman"/>
+          <w:lang w:val="fr-FR"/>
+        </w:rPr>
+        <w:t>Res</w:t>
+      </w:r>
+      <w:proofErr w:type="spellEnd"/>
+      <w:r>
+        <w:rPr>
+          <w:rFonts w:ascii="Times New Roman" w:hAnsi="Times New Roman" w:cs="Times New Roman"/>
+          <w:lang w:val="fr-FR"/>
+        </w:rPr>
+        <w:t xml:space="preserve">. Part E </w:t>
+      </w:r>
+      <w:proofErr w:type="spellStart"/>
+      <w:r>
+        <w:rPr>
+          <w:rFonts w:ascii="Times New Roman" w:hAnsi="Times New Roman" w:cs="Times New Roman"/>
+          <w:lang w:val="fr-FR"/>
+        </w:rPr>
+        <w:t>Logist</w:t>
+      </w:r>
+      <w:proofErr w:type="spellEnd"/>
+      <w:r>
+        <w:rPr>
+          <w:rFonts w:ascii="Times New Roman" w:hAnsi="Times New Roman" w:cs="Times New Roman"/>
+          <w:lang w:val="fr-FR"/>
+        </w:rPr>
+        <w:t xml:space="preserve">. </w:t>
+      </w:r>
+      <w:proofErr w:type="spellStart"/>
+      <w:r>
+        <w:rPr>
+          <w:rFonts w:ascii="Times New Roman" w:hAnsi="Times New Roman" w:cs="Times New Roman"/>
+          <w:lang w:val="fr-FR"/>
+        </w:rPr>
+        <w:t>Transp</w:t>
+      </w:r>
+      <w:proofErr w:type="spellEnd"/>
+      <w:r>
+        <w:rPr>
+          <w:rFonts w:ascii="Times New Roman" w:hAnsi="Times New Roman" w:cs="Times New Roman"/>
+          <w:lang w:val="fr-FR"/>
+        </w:rPr>
+        <w:t xml:space="preserve">. </w:t>
       </w:r>
       <w:r>
         <w:rPr>
@@ -5128,6 +5586,7 @@
         </w:rPr>
         <w:t>, 48, 100–114. [</w:t>
       </w:r>
+      <w:proofErr w:type="spellStart"/>
       <w:r>
         <w:rPr>
           <w:rFonts w:ascii="Times New Roman" w:hAnsi="Times New Roman" w:cs="Times New Roman"/>
@@ -5136,6 +5595,7 @@
         </w:rPr>
         <w:t>CrossRef</w:t>
       </w:r>
+      <w:proofErr w:type="spellEnd"/>
       <w:r>
         <w:rPr>
           <w:rFonts w:ascii="Times New Roman" w:hAnsi="Times New Roman" w:cs="Times New Roman"/>
@@ -5175,6 +5635,7 @@
         </w:rPr>
         <w:t>, 41, 1118–1138. [</w:t>
       </w:r>
+      <w:proofErr w:type="spellStart"/>
       <w:r>
         <w:rPr>
           <w:rFonts w:ascii="Times New Roman" w:hAnsi="Times New Roman" w:cs="Times New Roman"/>
@@ -5183,6 +5644,7 @@
         </w:rPr>
         <w:t>CrossRef</w:t>
       </w:r>
+      <w:proofErr w:type="spellEnd"/>
       <w:r>
         <w:rPr>
           <w:rFonts w:ascii="Times New Roman" w:hAnsi="Times New Roman" w:cs="Times New Roman"/>
@@ -5208,6 +5670,7 @@
         </w:rPr>
         <w:t>First quarter of 2020 - compared with first quarter of 2019 [</w:t>
       </w:r>
+      <w:proofErr w:type="spellStart"/>
       <w:r>
         <w:rPr>
           <w:rStyle w:val="Hyperlink0"/>
@@ -5215,6 +5678,7 @@
         </w:rPr>
         <w:t>CrossRef</w:t>
       </w:r>
+      <w:proofErr w:type="spellEnd"/>
       <w:r>
         <w:rPr>
           <w:rFonts w:ascii="Times New Roman" w:hAnsi="Times New Roman" w:cs="Times New Roman"/>
@@ -5234,11 +5698,47 @@
           <w:rFonts w:ascii="Times New Roman" w:hAnsi="Times New Roman" w:cs="Times New Roman"/>
         </w:rPr>
       </w:pPr>
-      <w:r>
-        <w:rPr>
-          <w:rFonts w:ascii="Times New Roman" w:hAnsi="Times New Roman" w:cs="Times New Roman"/>
-        </w:rPr>
-        <w:t>Kaabachi, I.; Jriji, D.; Krichen, S. An improved ant colony optimization for green multi-depot vehicle routing problem with time windows. In Proceedings of the 2017 18th IEEE/ACIS International Conference on Software Engineering, Artificial Intelligence, Networking and Parallel/Distributed Computing (SNPD) IEEE, Kanazawa, Japan, 26–28 June 2017; pp. 339–344.</w:t>
+      <w:proofErr w:type="spellStart"/>
+      <w:r>
+        <w:rPr>
+          <w:rFonts w:ascii="Times New Roman" w:hAnsi="Times New Roman" w:cs="Times New Roman"/>
+        </w:rPr>
+        <w:t>Kaabachi</w:t>
+      </w:r>
+      <w:proofErr w:type="spellEnd"/>
+      <w:r>
+        <w:rPr>
+          <w:rFonts w:ascii="Times New Roman" w:hAnsi="Times New Roman" w:cs="Times New Roman"/>
+        </w:rPr>
+        <w:t xml:space="preserve">, I.; </w:t>
+      </w:r>
+      <w:proofErr w:type="spellStart"/>
+      <w:r>
+        <w:rPr>
+          <w:rFonts w:ascii="Times New Roman" w:hAnsi="Times New Roman" w:cs="Times New Roman"/>
+        </w:rPr>
+        <w:t>Jriji</w:t>
+      </w:r>
+      <w:proofErr w:type="spellEnd"/>
+      <w:r>
+        <w:rPr>
+          <w:rFonts w:ascii="Times New Roman" w:hAnsi="Times New Roman" w:cs="Times New Roman"/>
+        </w:rPr>
+        <w:t xml:space="preserve">, D.; </w:t>
+      </w:r>
+      <w:proofErr w:type="spellStart"/>
+      <w:r>
+        <w:rPr>
+          <w:rFonts w:ascii="Times New Roman" w:hAnsi="Times New Roman" w:cs="Times New Roman"/>
+        </w:rPr>
+        <w:t>Krichen</w:t>
+      </w:r>
+      <w:proofErr w:type="spellEnd"/>
+      <w:r>
+        <w:rPr>
+          <w:rFonts w:ascii="Times New Roman" w:hAnsi="Times New Roman" w:cs="Times New Roman"/>
+        </w:rPr>
+        <w:t>, S. An improved ant colony optimization for green multi-depot vehicle routing problem with time windows. In Proceedings of the 2017 18th IEEE/ACIS International Conference on Software Engineering, Artificial Intelligence, Networking and Parallel/Distributed Computing (SNPD) IEEE, Kanazawa, Japan, 26–28 June 2017; pp. 339–344.</w:t>
       </w:r>
     </w:p>
     <w:p>
@@ -5257,7 +5757,35 @@
         <w:rPr>
           <w:rFonts w:ascii="Times New Roman" w:hAnsi="Times New Roman" w:cs="Times New Roman"/>
         </w:rPr>
-        <w:t xml:space="preserve">Jabir, E.; Panicker, V.V.; Sridharan, R. Design and development of a hybrid ant colony-variable neighbourhood search algorithm for a multi-depot green vehicle routing problem. Transp. Res. Part D Transp. Environ. </w:t>
+        <w:t xml:space="preserve">Jabir, E.; </w:t>
+      </w:r>
+      <w:proofErr w:type="spellStart"/>
+      <w:r>
+        <w:rPr>
+          <w:rFonts w:ascii="Times New Roman" w:hAnsi="Times New Roman" w:cs="Times New Roman"/>
+        </w:rPr>
+        <w:t>Panicker</w:t>
+      </w:r>
+      <w:proofErr w:type="spellEnd"/>
+      <w:r>
+        <w:rPr>
+          <w:rFonts w:ascii="Times New Roman" w:hAnsi="Times New Roman" w:cs="Times New Roman"/>
+        </w:rPr>
+        <w:t xml:space="preserve">, V.V.; Sridharan, R. Design and development of a hybrid ant colony-variable </w:t>
+      </w:r>
+      <w:proofErr w:type="spellStart"/>
+      <w:r>
+        <w:rPr>
+          <w:rFonts w:ascii="Times New Roman" w:hAnsi="Times New Roman" w:cs="Times New Roman"/>
+        </w:rPr>
+        <w:t>neighbourhood</w:t>
+      </w:r>
+      <w:proofErr w:type="spellEnd"/>
+      <w:r>
+        <w:rPr>
+          <w:rFonts w:ascii="Times New Roman" w:hAnsi="Times New Roman" w:cs="Times New Roman"/>
+        </w:rPr>
+        <w:t xml:space="preserve"> search algorithm for a multi-depot green vehicle routing problem. Transp. Res. Part D Transp. Environ. </w:t>
       </w:r>
       <w:r>
         <w:rPr>
@@ -5273,6 +5801,7 @@
         </w:rPr>
         <w:t>, 57, 422–457. [</w:t>
       </w:r>
+      <w:proofErr w:type="spellStart"/>
       <w:r>
         <w:rPr>
           <w:rFonts w:ascii="Times New Roman" w:hAnsi="Times New Roman" w:cs="Times New Roman"/>
@@ -5281,6 +5810,7 @@
         </w:rPr>
         <w:t>CrossRef</w:t>
       </w:r>
+      <w:proofErr w:type="spellEnd"/>
       <w:r>
         <w:rPr>
           <w:rFonts w:ascii="Times New Roman" w:hAnsi="Times New Roman" w:cs="Times New Roman"/>
@@ -5304,7 +5834,37 @@
         <w:rPr>
           <w:rFonts w:ascii="Times New Roman" w:hAnsi="Times New Roman" w:cs="Times New Roman"/>
         </w:rPr>
-        <w:t xml:space="preserve">Li, J.;Wang, R.; Li, T.; Lu, Z.; Pardalos, P.M. Benefit analysis of shared depot resources for multi-depot vehicle routing problem with fuel consumption. Transp. Res. Part D Transp. Environ. </w:t>
+        <w:t xml:space="preserve">Li, </w:t>
+      </w:r>
+      <w:proofErr w:type="spellStart"/>
+      <w:proofErr w:type="gramStart"/>
+      <w:r>
+        <w:rPr>
+          <w:rFonts w:ascii="Times New Roman" w:hAnsi="Times New Roman" w:cs="Times New Roman"/>
+        </w:rPr>
+        <w:t>J.;Wang</w:t>
+      </w:r>
+      <w:proofErr w:type="spellEnd"/>
+      <w:proofErr w:type="gramEnd"/>
+      <w:r>
+        <w:rPr>
+          <w:rFonts w:ascii="Times New Roman" w:hAnsi="Times New Roman" w:cs="Times New Roman"/>
+        </w:rPr>
+        <w:t xml:space="preserve">, R.; Li, T.; Lu, Z.; </w:t>
+      </w:r>
+      <w:proofErr w:type="spellStart"/>
+      <w:r>
+        <w:rPr>
+          <w:rFonts w:ascii="Times New Roman" w:hAnsi="Times New Roman" w:cs="Times New Roman"/>
+        </w:rPr>
+        <w:t>Pardalos</w:t>
+      </w:r>
+      <w:proofErr w:type="spellEnd"/>
+      <w:r>
+        <w:rPr>
+          <w:rFonts w:ascii="Times New Roman" w:hAnsi="Times New Roman" w:cs="Times New Roman"/>
+        </w:rPr>
+        <w:t xml:space="preserve">, P.M. Benefit analysis of shared depot resources for multi-depot vehicle routing problem with fuel consumption. Transp. Res. Part D Transp. Environ. </w:t>
       </w:r>
       <w:r>
         <w:rPr>
@@ -5320,6 +5880,7 @@
         </w:rPr>
         <w:t>, 59, 417–432. [</w:t>
       </w:r>
+      <w:proofErr w:type="spellStart"/>
       <w:r>
         <w:rPr>
           <w:rFonts w:ascii="Times New Roman" w:hAnsi="Times New Roman" w:cs="Times New Roman"/>
@@ -5328,6 +5889,7 @@
         </w:rPr>
         <w:t>CrossRef</w:t>
       </w:r>
+      <w:proofErr w:type="spellEnd"/>
       <w:r>
         <w:rPr>
           <w:rFonts w:ascii="Times New Roman" w:hAnsi="Times New Roman" w:cs="Times New Roman"/>
@@ -5351,7 +5913,37 @@
         <w:rPr>
           <w:rFonts w:ascii="Times New Roman" w:hAnsi="Times New Roman" w:cs="Times New Roman"/>
         </w:rPr>
-        <w:t xml:space="preserve">Wang, Y.; Assogba, K.; Fan, J.; Xu, M.; Liu, Y.;Wang, H. Multi-depot green vehicle routing problem with shared transportation resource: Integration of time-dependent speed and piecewise penalty cost. J. Clean. Prod. </w:t>
+        <w:t xml:space="preserve">Wang, Y.; </w:t>
+      </w:r>
+      <w:proofErr w:type="spellStart"/>
+      <w:r>
+        <w:rPr>
+          <w:rFonts w:ascii="Times New Roman" w:hAnsi="Times New Roman" w:cs="Times New Roman"/>
+        </w:rPr>
+        <w:t>Assogba</w:t>
+      </w:r>
+      <w:proofErr w:type="spellEnd"/>
+      <w:r>
+        <w:rPr>
+          <w:rFonts w:ascii="Times New Roman" w:hAnsi="Times New Roman" w:cs="Times New Roman"/>
+        </w:rPr>
+        <w:t xml:space="preserve">, K.; Fan, J.; Xu, M.; Liu, </w:t>
+      </w:r>
+      <w:proofErr w:type="spellStart"/>
+      <w:proofErr w:type="gramStart"/>
+      <w:r>
+        <w:rPr>
+          <w:rFonts w:ascii="Times New Roman" w:hAnsi="Times New Roman" w:cs="Times New Roman"/>
+        </w:rPr>
+        <w:t>Y.;Wang</w:t>
+      </w:r>
+      <w:proofErr w:type="spellEnd"/>
+      <w:proofErr w:type="gramEnd"/>
+      <w:r>
+        <w:rPr>
+          <w:rFonts w:ascii="Times New Roman" w:hAnsi="Times New Roman" w:cs="Times New Roman"/>
+        </w:rPr>
+        <w:t xml:space="preserve">, H. Multi-depot green vehicle routing problem with shared transportation resource: Integration of time-dependent speed and piecewise penalty cost. J. Clean. Prod. </w:t>
       </w:r>
       <w:r>
         <w:rPr>
@@ -5367,6 +5959,7 @@
         </w:rPr>
         <w:t>, 232, 12–29. [</w:t>
       </w:r>
+      <w:proofErr w:type="spellStart"/>
       <w:r>
         <w:rPr>
           <w:rFonts w:ascii="Times New Roman" w:hAnsi="Times New Roman" w:cs="Times New Roman"/>
@@ -5375,6 +5968,7 @@
         </w:rPr>
         <w:t>CrossRef</w:t>
       </w:r>
+      <w:proofErr w:type="spellEnd"/>
       <w:r>
         <w:rPr>
           <w:rFonts w:ascii="Times New Roman" w:hAnsi="Times New Roman" w:cs="Times New Roman"/>
@@ -5398,7 +5992,21 @@
         <w:rPr>
           <w:rFonts w:ascii="Times New Roman" w:hAnsi="Times New Roman" w:cs="Times New Roman"/>
         </w:rPr>
-        <w:t>Zhang, S., Gajpal, Y. &amp; Appadoo, S.S. A meta-heuristic for capacitated green vehicle routing problem. </w:t>
+        <w:t xml:space="preserve">Zhang, S., </w:t>
+      </w:r>
+      <w:proofErr w:type="spellStart"/>
+      <w:r>
+        <w:rPr>
+          <w:rFonts w:ascii="Times New Roman" w:hAnsi="Times New Roman" w:cs="Times New Roman"/>
+        </w:rPr>
+        <w:t>Gajpal</w:t>
+      </w:r>
+      <w:proofErr w:type="spellEnd"/>
+      <w:r>
+        <w:rPr>
+          <w:rFonts w:ascii="Times New Roman" w:hAnsi="Times New Roman" w:cs="Times New Roman"/>
+        </w:rPr>
+        <w:t>, Y. &amp; Appadoo, S.S. A meta-heuristic for capacitated green vehicle routing problem. </w:t>
       </w:r>
       <w:r>
         <w:rPr>
@@ -5406,7 +6014,25 @@
           <w:i/>
           <w:iCs/>
         </w:rPr>
-        <w:t>Ann Oper Res</w:t>
+        <w:t xml:space="preserve">Ann </w:t>
+      </w:r>
+      <w:proofErr w:type="spellStart"/>
+      <w:r>
+        <w:rPr>
+          <w:rFonts w:ascii="Times New Roman" w:hAnsi="Times New Roman" w:cs="Times New Roman"/>
+          <w:i/>
+          <w:iCs/>
+        </w:rPr>
+        <w:t>Oper</w:t>
+      </w:r>
+      <w:proofErr w:type="spellEnd"/>
+      <w:r>
+        <w:rPr>
+          <w:rFonts w:ascii="Times New Roman" w:hAnsi="Times New Roman" w:cs="Times New Roman"/>
+          <w:i/>
+          <w:iCs/>
+        </w:rPr>
+        <w:t xml:space="preserve"> Res</w:t>
       </w:r>
       <w:r>
         <w:rPr>
@@ -5428,15 +6054,31 @@
         </w:rPr>
         <w:t>753–771 (2018). [</w:t>
       </w:r>
-      <w:hyperlink r:id="rId12" w:history="1">
-        <w:r>
-          <w:rPr>
-            <w:rStyle w:val="Hyperlink0"/>
-            <w:rFonts w:ascii="Times New Roman" w:hAnsi="Times New Roman" w:cs="Times New Roman"/>
-          </w:rPr>
-          <w:t>CrossRef</w:t>
-        </w:r>
-      </w:hyperlink>
+      <w:proofErr w:type="spellStart"/>
+      <w:r>
+        <w:fldChar w:fldCharType="begin"/>
+      </w:r>
+      <w:r>
+        <w:instrText xml:space="preserve"> HYPERLINK "https://doi.org/10.1007/s10479-017-2567-3" </w:instrText>
+      </w:r>
+      <w:r>
+        <w:fldChar w:fldCharType="separate"/>
+      </w:r>
+      <w:r>
+        <w:rPr>
+          <w:rStyle w:val="Hyperlink0"/>
+          <w:rFonts w:ascii="Times New Roman" w:hAnsi="Times New Roman" w:cs="Times New Roman"/>
+        </w:rPr>
+        <w:t>CrossRef</w:t>
+      </w:r>
+      <w:proofErr w:type="spellEnd"/>
+      <w:r>
+        <w:rPr>
+          <w:rStyle w:val="Hyperlink0"/>
+          <w:rFonts w:ascii="Times New Roman" w:hAnsi="Times New Roman" w:cs="Times New Roman"/>
+        </w:rPr>
+        <w:fldChar w:fldCharType="end"/>
+      </w:r>
       <w:r>
         <w:rPr>
           <w:rFonts w:ascii="Times New Roman" w:hAnsi="Times New Roman" w:cs="Times New Roman"/>
@@ -5445,7 +6087,7 @@
       </w:r>
     </w:p>
     <w:sectPr>
-      <w:footerReference w:type="default" r:id="rId13"/>
+      <w:footerReference w:type="default" r:id="rId12"/>
       <w:pgSz w:w="11900" w:h="16840"/>
       <w:pgMar w:top="1440" w:right="1440" w:bottom="1440" w:left="1440" w:header="720" w:footer="720" w:gutter="0"/>
       <w:cols w:space="720"/>
@@ -7096,7 +7738,7 @@
   <w:num w:numId="2">
     <w:abstractNumId w:val="8"/>
     <w:lvlOverride w:ilvl="0">
-      <w:lvl w:ilvl="0" w:tplc="0FFA5708">
+      <w:lvl w:ilvl="0" w:tplc="81CA9BC6">
         <w:start w:val="1"/>
         <w:numFmt w:val="decimal"/>
         <w:lvlText w:val="%1."/>
@@ -7125,7 +7767,7 @@
       </w:lvl>
     </w:lvlOverride>
     <w:lvlOverride w:ilvl="1">
-      <w:lvl w:ilvl="1" w:tplc="2148395A">
+      <w:lvl w:ilvl="1" w:tplc="7A5ED522">
         <w:start w:val="1"/>
         <w:numFmt w:val="lowerLetter"/>
         <w:lvlText w:val="%2."/>
@@ -7154,7 +7796,7 @@
       </w:lvl>
     </w:lvlOverride>
     <w:lvlOverride w:ilvl="2">
-      <w:lvl w:ilvl="2" w:tplc="9468DCD8">
+      <w:lvl w:ilvl="2" w:tplc="EF844850">
         <w:start w:val="1"/>
         <w:numFmt w:val="lowerRoman"/>
         <w:lvlText w:val="%3."/>
@@ -7183,7 +7825,7 @@
       </w:lvl>
     </w:lvlOverride>
     <w:lvlOverride w:ilvl="3">
-      <w:lvl w:ilvl="3" w:tplc="0C72B5D0">
+      <w:lvl w:ilvl="3" w:tplc="9FB43F6C">
         <w:start w:val="1"/>
         <w:numFmt w:val="decimal"/>
         <w:lvlText w:val="%4."/>
@@ -7212,7 +7854,7 @@
       </w:lvl>
     </w:lvlOverride>
     <w:lvlOverride w:ilvl="4">
-      <w:lvl w:ilvl="4" w:tplc="7E76F5DE">
+      <w:lvl w:ilvl="4" w:tplc="6CCC674E">
         <w:start w:val="1"/>
         <w:numFmt w:val="lowerLetter"/>
         <w:lvlText w:val="%5."/>
@@ -7241,7 +7883,7 @@
       </w:lvl>
     </w:lvlOverride>
     <w:lvlOverride w:ilvl="5">
-      <w:lvl w:ilvl="5" w:tplc="D0BEA570">
+      <w:lvl w:ilvl="5" w:tplc="84565F4A">
         <w:start w:val="1"/>
         <w:numFmt w:val="lowerRoman"/>
         <w:lvlText w:val="%6."/>
@@ -7270,7 +7912,7 @@
       </w:lvl>
     </w:lvlOverride>
     <w:lvlOverride w:ilvl="6">
-      <w:lvl w:ilvl="6" w:tplc="693EDEDA">
+      <w:lvl w:ilvl="6" w:tplc="28F8102E">
         <w:start w:val="1"/>
         <w:numFmt w:val="decimal"/>
         <w:lvlText w:val="%7."/>
@@ -7299,7 +7941,7 @@
       </w:lvl>
     </w:lvlOverride>
     <w:lvlOverride w:ilvl="7">
-      <w:lvl w:ilvl="7" w:tplc="DDC677E2">
+      <w:lvl w:ilvl="7" w:tplc="1AE4FA38">
         <w:start w:val="1"/>
         <w:numFmt w:val="lowerLetter"/>
         <w:lvlText w:val="%8."/>
@@ -7328,7 +7970,7 @@
       </w:lvl>
     </w:lvlOverride>
     <w:lvlOverride w:ilvl="8">
-      <w:lvl w:ilvl="8" w:tplc="86329C92">
+      <w:lvl w:ilvl="8" w:tplc="EF2608F0">
         <w:start w:val="1"/>
         <w:numFmt w:val="lowerRoman"/>
         <w:lvlText w:val="%9."/>
@@ -7853,6 +8495,7 @@
   <w:style w:type="character" w:default="1" w:styleId="DefaultParagraphFont">
     <w:name w:val="Default Paragraph Font"/>
     <w:uiPriority w:val="1"/>
+    <w:semiHidden/>
     <w:unhideWhenUsed/>
   </w:style>
   <w:style w:type="table" w:default="1" w:styleId="TableNormal">

</xml_diff>